<commit_message>
type conversion is almost done.
</commit_message>
<xml_diff>
--- a/1-js/02-first-steps/06-type-conversions/article.docx
+++ b/1-js/02-first-steps/06-type-conversions/article.docx
@@ -642,23 +642,7 @@
           <w:rtl/>
           <w:lang w:bidi="fa-IR"/>
         </w:rPr>
-        <w:t xml:space="preserve"> در فانکشن‌ها و عبارات ریاضیاتی </w:t>
-      </w:r>
-      <w:r>
-        <w:rPr>
-          <w:rFonts w:ascii="IRANSans" w:eastAsia="IRANSans" w:hAnsi="IRANSans" w:cs="IRANSans" w:hint="cs"/>
-          <w:rtl/>
-          <w:lang w:bidi="fa-IR"/>
-        </w:rPr>
-        <w:t xml:space="preserve">به طور خودکار </w:t>
-      </w:r>
-      <w:r>
-        <w:rPr>
-          <w:rFonts w:ascii="IRANSans" w:eastAsia="IRANSans" w:hAnsi="IRANSans" w:cs="IRANSans" w:hint="cs"/>
-          <w:rtl/>
-          <w:lang w:bidi="fa-IR"/>
-        </w:rPr>
-        <w:t>انجام می‌شود.</w:t>
+        <w:t xml:space="preserve"> در فانکشن‌ها و عبارات ریاضیاتی به طور خودکار انجام می‌شود.</w:t>
       </w:r>
     </w:p>
     <w:p>
@@ -721,26 +705,18 @@
         <w:bidi/>
         <w:spacing w:line="276" w:lineRule="auto"/>
         <w:rPr>
-          <w:rFonts w:ascii="IRANSans" w:eastAsia="IRANSans" w:hAnsi="IRANSans" w:cs="IRANSans" w:hint="cs"/>
-          <w:rtl/>
-          <w:lang w:bidi="fa-IR"/>
-        </w:rPr>
-      </w:pPr>
-      <w:r>
-        <w:rPr>
-          <w:rFonts w:ascii="IRANSans" w:eastAsia="IRANSans" w:hAnsi="IRANSans" w:cs="IRANSans" w:hint="cs"/>
-          <w:rtl/>
-          <w:lang w:bidi="fa-IR"/>
-        </w:rPr>
-        <w:t>برای تبدیل یک مقدار به عدد بطور مشخص</w:t>
-      </w:r>
-      <w:r>
-        <w:rPr>
-          <w:rFonts w:ascii="IRANSans" w:eastAsia="IRANSans" w:hAnsi="IRANSans" w:cs="IRANSans" w:hint="cs"/>
-          <w:rtl/>
-          <w:lang w:bidi="fa-IR"/>
-        </w:rPr>
-        <w:t xml:space="preserve">، می‌توانیم از فانکشن </w:t>
+          <w:rFonts w:ascii="IRANSans" w:eastAsia="IRANSans" w:hAnsi="IRANSans" w:cs="IRANSans"/>
+          <w:rtl/>
+          <w:lang w:bidi="fa-IR"/>
+        </w:rPr>
+      </w:pPr>
+      <w:r>
+        <w:rPr>
+          <w:rFonts w:ascii="IRANSans" w:eastAsia="IRANSans" w:hAnsi="IRANSans" w:cs="IRANSans" w:hint="cs"/>
+          <w:rtl/>
+          <w:lang w:bidi="fa-IR"/>
+        </w:rPr>
+        <w:t xml:space="preserve">برای تبدیل یک مقدار به عدد بطور مشخص، می‌توانیم از فانکشن </w:t>
       </w:r>
       <w:r>
         <w:rPr>
@@ -1025,13 +1001,1551 @@
         <w:bidi/>
         <w:spacing w:line="276" w:lineRule="auto"/>
         <w:rPr>
-          <w:rFonts w:ascii="IRANSans" w:eastAsia="IRANSans" w:hAnsi="IRANSans" w:cs="IRANSans" w:hint="cs"/>
-          <w:rtl/>
-          <w:lang w:bidi="fa-IR"/>
-        </w:rPr>
-      </w:pPr>
+          <w:rFonts w:ascii="IRANSans" w:eastAsia="IRANSans" w:hAnsi="IRANSans" w:cs="IRANSans"/>
+          <w:rtl/>
+          <w:lang w:bidi="fa-IR"/>
+        </w:rPr>
+      </w:pPr>
+      <w:r>
+        <w:rPr>
+          <w:rFonts w:ascii="IRANSans" w:eastAsia="IRANSans" w:hAnsi="IRANSans" w:cs="IRANSans" w:hint="cs"/>
+          <w:rtl/>
+          <w:lang w:bidi="fa-IR"/>
+        </w:rPr>
+        <w:t xml:space="preserve">لطفا در نظر داشته باشید که </w:t>
+      </w:r>
+      <w:r>
+        <w:rPr>
+          <w:rFonts w:ascii="IRANSans" w:eastAsia="IRANSans" w:hAnsi="IRANSans" w:cs="IRANSans"/>
+          <w:lang w:bidi="fa-IR"/>
+        </w:rPr>
+        <w:t>null</w:t>
+      </w:r>
+      <w:r>
+        <w:rPr>
+          <w:rFonts w:ascii="IRANSans" w:eastAsia="IRANSans" w:hAnsi="IRANSans" w:cs="IRANSans" w:hint="cs"/>
+          <w:rtl/>
+          <w:lang w:bidi="fa-IR"/>
+        </w:rPr>
+        <w:t xml:space="preserve"> و </w:t>
+      </w:r>
+      <w:r>
+        <w:rPr>
+          <w:rFonts w:ascii="IRANSans" w:eastAsia="IRANSans" w:hAnsi="IRANSans" w:cs="IRANSans"/>
+          <w:lang w:bidi="fa-IR"/>
+        </w:rPr>
+        <w:t>undefined</w:t>
+      </w:r>
+      <w:r>
+        <w:rPr>
+          <w:rFonts w:ascii="IRANSans" w:eastAsia="IRANSans" w:hAnsi="IRANSans" w:cs="IRANSans" w:hint="cs"/>
+          <w:rtl/>
+          <w:lang w:bidi="fa-IR"/>
+        </w:rPr>
+        <w:t xml:space="preserve"> در اینجا متفاوت عمل می‌کنند. </w:t>
+      </w:r>
+      <w:r>
+        <w:rPr>
+          <w:rFonts w:ascii="IRANSans" w:eastAsia="IRANSans" w:hAnsi="IRANSans" w:cs="IRANSans"/>
+          <w:lang w:bidi="fa-IR"/>
+        </w:rPr>
+        <w:t>Null</w:t>
+      </w:r>
+      <w:r>
+        <w:rPr>
+          <w:rFonts w:ascii="IRANSans" w:eastAsia="IRANSans" w:hAnsi="IRANSans" w:cs="IRANSans" w:hint="cs"/>
+          <w:rtl/>
+          <w:lang w:bidi="fa-IR"/>
+        </w:rPr>
+        <w:t xml:space="preserve"> به 0 تبدیل می‌شود و </w:t>
+      </w:r>
+      <w:r>
+        <w:rPr>
+          <w:rFonts w:ascii="IRANSans" w:eastAsia="IRANSans" w:hAnsi="IRANSans" w:cs="IRANSans"/>
+          <w:lang w:bidi="fa-IR"/>
+        </w:rPr>
+        <w:t>undefined</w:t>
+      </w:r>
+      <w:r>
+        <w:rPr>
+          <w:rFonts w:ascii="IRANSans" w:eastAsia="IRANSans" w:hAnsi="IRANSans" w:cs="IRANSans" w:hint="cs"/>
+          <w:rtl/>
+          <w:lang w:bidi="fa-IR"/>
+        </w:rPr>
+        <w:t xml:space="preserve"> به </w:t>
+      </w:r>
+      <w:r>
+        <w:rPr>
+          <w:rFonts w:ascii="IRANSans" w:eastAsia="IRANSans" w:hAnsi="IRANSans" w:cs="IRANSans"/>
+          <w:lang w:bidi="fa-IR"/>
+        </w:rPr>
+        <w:t>NaN</w:t>
+      </w:r>
+      <w:r>
+        <w:rPr>
+          <w:rFonts w:ascii="IRANSans" w:eastAsia="IRANSans" w:hAnsi="IRANSans" w:cs="IRANSans" w:hint="cs"/>
+          <w:rtl/>
+          <w:lang w:bidi="fa-IR"/>
+        </w:rPr>
+        <w:t xml:space="preserve"> تبدیل می‌شود.</w:t>
+      </w:r>
+    </w:p>
+    <w:p>
+      <w:pPr>
+        <w:bidi/>
+        <w:spacing w:line="276" w:lineRule="auto"/>
+        <w:rPr>
+          <w:rFonts w:ascii="IRANSans" w:eastAsia="IRANSans" w:hAnsi="IRANSans" w:cs="IRANSans"/>
+          <w:b/>
+          <w:bCs/>
+          <w:rtl/>
+          <w:lang w:bidi="fa-IR"/>
+        </w:rPr>
+      </w:pPr>
+      <w:r>
+        <w:rPr>
+          <w:rFonts w:ascii="IRANSans" w:eastAsia="IRANSans" w:hAnsi="IRANSans" w:cs="IRANSans" w:hint="cs"/>
+          <w:b/>
+          <w:bCs/>
+          <w:rtl/>
+          <w:lang w:bidi="fa-IR"/>
+        </w:rPr>
+        <w:t>عملگر + رشته‌ها را ب</w:t>
+      </w:r>
+      <w:r>
+        <w:rPr>
+          <w:rFonts w:ascii="IRANSans" w:eastAsia="IRANSans" w:hAnsi="IRANSans" w:cs="IRANSans" w:hint="cs"/>
+          <w:b/>
+          <w:bCs/>
+          <w:rtl/>
+          <w:lang w:bidi="fa-IR"/>
+        </w:rPr>
+        <w:t>ه</w:t>
+      </w:r>
+      <w:r>
+        <w:rPr>
+          <w:rFonts w:ascii="IRANSans" w:eastAsia="IRANSans" w:hAnsi="IRANSans" w:cs="IRANSans" w:hint="cs"/>
+          <w:b/>
+          <w:bCs/>
+          <w:rtl/>
+          <w:lang w:bidi="fa-IR"/>
+        </w:rPr>
+        <w:t>م می‌چسباند</w:t>
+      </w:r>
+    </w:p>
+    <w:p>
+      <w:pPr>
+        <w:bidi/>
+        <w:spacing w:line="276" w:lineRule="auto"/>
+        <w:rPr>
+          <w:rFonts w:ascii="IRANSans" w:eastAsia="IRANSans" w:hAnsi="IRANSans" w:cs="IRANSans"/>
+          <w:rtl/>
+          <w:lang w:bidi="fa-IR"/>
+        </w:rPr>
+      </w:pPr>
+      <w:r>
+        <w:rPr>
+          <w:rFonts w:ascii="IRANSans" w:eastAsia="IRANSans" w:hAnsi="IRANSans" w:cs="IRANSans" w:hint="cs"/>
+          <w:rtl/>
+          <w:lang w:bidi="fa-IR"/>
+        </w:rPr>
+        <w:t>تقریبا همه‌ی عملگرهای ریاضیاتی، مقادیر را به عدد (</w:t>
+      </w:r>
+      <w:r>
+        <w:rPr>
+          <w:rFonts w:ascii="IRANSans" w:eastAsia="IRANSans" w:hAnsi="IRANSans" w:cs="IRANSans"/>
+          <w:lang w:bidi="fa-IR"/>
+        </w:rPr>
+        <w:t>number</w:t>
+      </w:r>
+      <w:r>
+        <w:rPr>
+          <w:rFonts w:ascii="IRANSans" w:eastAsia="IRANSans" w:hAnsi="IRANSans" w:cs="IRANSans" w:hint="cs"/>
+          <w:rtl/>
+          <w:lang w:bidi="fa-IR"/>
+        </w:rPr>
+        <w:t xml:space="preserve">) تبدیل می‌کنند. تنها یک استثنا وجود دارد و آن + است. اگر یکی از مقادیر </w:t>
+      </w:r>
+      <w:r>
+        <w:rPr>
+          <w:rFonts w:ascii="IRANSans" w:eastAsia="IRANSans" w:hAnsi="IRANSans" w:cs="IRANSans"/>
+          <w:lang w:bidi="fa-IR"/>
+        </w:rPr>
+        <w:t>string</w:t>
+      </w:r>
+      <w:r>
+        <w:rPr>
+          <w:rFonts w:ascii="IRANSans" w:eastAsia="IRANSans" w:hAnsi="IRANSans" w:cs="IRANSans" w:hint="cs"/>
+          <w:rtl/>
+          <w:lang w:bidi="fa-IR"/>
+        </w:rPr>
+        <w:t xml:space="preserve"> باشد، بقیه مقادیر نیز به </w:t>
+      </w:r>
+      <w:r>
+        <w:rPr>
+          <w:rFonts w:ascii="IRANSans" w:eastAsia="IRANSans" w:hAnsi="IRANSans" w:cs="IRANSans"/>
+          <w:lang w:bidi="fa-IR"/>
+        </w:rPr>
+        <w:t>string</w:t>
+      </w:r>
+      <w:r>
+        <w:rPr>
+          <w:rFonts w:ascii="IRANSans" w:eastAsia="IRANSans" w:hAnsi="IRANSans" w:cs="IRANSans" w:hint="cs"/>
+          <w:rtl/>
+          <w:lang w:bidi="fa-IR"/>
+        </w:rPr>
+        <w:t xml:space="preserve"> تبدیل می‌شوند.</w:t>
+      </w:r>
+    </w:p>
+    <w:p>
+      <w:pPr>
+        <w:bidi/>
+        <w:spacing w:line="276" w:lineRule="auto"/>
+        <w:rPr>
+          <w:rFonts w:ascii="IRANSans" w:eastAsia="IRANSans" w:hAnsi="IRANSans" w:cs="IRANSans"/>
+          <w:rtl/>
+          <w:lang w:bidi="fa-IR"/>
+        </w:rPr>
+      </w:pPr>
+      <w:r>
+        <w:rPr>
+          <w:rFonts w:ascii="IRANSans" w:eastAsia="IRANSans" w:hAnsi="IRANSans" w:cs="IRANSans" w:hint="cs"/>
+          <w:rtl/>
+          <w:lang w:bidi="fa-IR"/>
+        </w:rPr>
+        <w:t xml:space="preserve">سپس </w:t>
+      </w:r>
+      <w:r>
+        <w:rPr>
+          <w:rFonts w:ascii="IRANSans" w:eastAsia="IRANSans" w:hAnsi="IRANSans" w:cs="IRANSans"/>
+          <w:lang w:bidi="fa-IR"/>
+        </w:rPr>
+        <w:t>string</w:t>
+      </w:r>
+      <w:r>
+        <w:rPr>
+          <w:rFonts w:ascii="IRANSans" w:eastAsia="IRANSans" w:hAnsi="IRANSans" w:cs="IRANSans" w:hint="cs"/>
+          <w:rtl/>
+          <w:lang w:bidi="fa-IR"/>
+        </w:rPr>
+        <w:t xml:space="preserve"> ها را ب</w:t>
+      </w:r>
       <w:bookmarkStart w:id="0" w:name="_GoBack"/>
       <w:bookmarkEnd w:id="0"/>
+      <w:r>
+        <w:rPr>
+          <w:rFonts w:ascii="IRANSans" w:eastAsia="IRANSans" w:hAnsi="IRANSans" w:cs="IRANSans" w:hint="cs"/>
+          <w:rtl/>
+          <w:lang w:bidi="fa-IR"/>
+        </w:rPr>
+        <w:t>هم  می‌چسباند:</w:t>
+      </w:r>
+    </w:p>
+    <w:p>
+      <w:pPr>
+        <w:bidi/>
+        <w:spacing w:line="276" w:lineRule="auto"/>
+        <w:rPr>
+          <w:rFonts w:ascii="IRANSans" w:eastAsia="IRANSans" w:hAnsi="IRANSans" w:cs="IRANSans"/>
+          <w:u w:val="single"/>
+          <w:rtl/>
+          <w:lang w:bidi="fa-IR"/>
+        </w:rPr>
+      </w:pPr>
+      <w:r>
+        <w:rPr>
+          <w:rFonts w:ascii="IRANSans" w:eastAsia="IRANSans" w:hAnsi="IRANSans" w:cs="IRANSans" w:hint="cs"/>
+          <w:u w:val="single"/>
+          <w:rtl/>
+          <w:lang w:bidi="fa-IR"/>
+        </w:rPr>
+        <w:t>کد</w:t>
+      </w:r>
+    </w:p>
+    <w:p>
+      <w:pPr>
+        <w:bidi/>
+        <w:spacing w:line="276" w:lineRule="auto"/>
+        <w:rPr>
+          <w:rFonts w:ascii="IRANSans" w:eastAsia="IRANSans" w:hAnsi="IRANSans" w:cs="IRANSans"/>
+          <w:rtl/>
+          <w:lang w:bidi="fa-IR"/>
+        </w:rPr>
+      </w:pPr>
+      <w:r>
+        <w:rPr>
+          <w:rFonts w:ascii="IRANSans" w:eastAsia="IRANSans" w:hAnsi="IRANSans" w:cs="IRANSans" w:hint="cs"/>
+          <w:rtl/>
+          <w:lang w:bidi="fa-IR"/>
+        </w:rPr>
+        <w:t xml:space="preserve">این مورد فقط زمانی روی میدهد که حداقل یکی از مقادیر </w:t>
+      </w:r>
+      <w:r>
+        <w:rPr>
+          <w:rFonts w:ascii="IRANSans" w:eastAsia="IRANSans" w:hAnsi="IRANSans" w:cs="IRANSans"/>
+          <w:lang w:bidi="fa-IR"/>
+        </w:rPr>
+        <w:t>string</w:t>
+      </w:r>
+      <w:r>
+        <w:rPr>
+          <w:rFonts w:ascii="IRANSans" w:eastAsia="IRANSans" w:hAnsi="IRANSans" w:cs="IRANSans" w:hint="cs"/>
+          <w:rtl/>
+          <w:lang w:bidi="fa-IR"/>
+        </w:rPr>
+        <w:t xml:space="preserve"> باشد، در غیر اینصورت تمام مقادیر به </w:t>
+      </w:r>
+      <w:r>
+        <w:rPr>
+          <w:rFonts w:ascii="IRANSans" w:eastAsia="IRANSans" w:hAnsi="IRANSans" w:cs="IRANSans"/>
+          <w:lang w:bidi="fa-IR"/>
+        </w:rPr>
+        <w:t>number</w:t>
+      </w:r>
+      <w:r>
+        <w:rPr>
+          <w:rFonts w:ascii="IRANSans" w:eastAsia="IRANSans" w:hAnsi="IRANSans" w:cs="IRANSans" w:hint="cs"/>
+          <w:rtl/>
+          <w:lang w:bidi="fa-IR"/>
+        </w:rPr>
+        <w:t xml:space="preserve"> تبدیل می‌شوند.</w:t>
+      </w:r>
+    </w:p>
+    <w:p>
+      <w:pPr>
+        <w:bidi/>
+        <w:spacing w:line="276" w:lineRule="auto"/>
+        <w:rPr>
+          <w:rFonts w:ascii="IRANSans" w:eastAsia="IRANSans" w:hAnsi="IRANSans" w:cs="IRANSans"/>
+          <w:rtl/>
+          <w:lang w:bidi="fa-IR"/>
+        </w:rPr>
+      </w:pPr>
+    </w:p>
+    <w:p>
+      <w:pPr>
+        <w:bidi/>
+        <w:spacing w:line="276" w:lineRule="auto"/>
+        <w:rPr>
+          <w:rFonts w:ascii="IRANSans" w:eastAsia="IRANSans" w:hAnsi="IRANSans" w:cs="IRANSans"/>
+          <w:rtl/>
+          <w:lang w:bidi="fa-IR"/>
+        </w:rPr>
+      </w:pPr>
+      <w:r>
+        <w:rPr>
+          <w:rFonts w:ascii="IRANSans" w:eastAsia="IRANSans" w:hAnsi="IRANSans" w:cs="IRANSans" w:hint="cs"/>
+          <w:b/>
+          <w:bCs/>
+          <w:rtl/>
+          <w:lang w:bidi="fa-IR"/>
+        </w:rPr>
+        <w:t xml:space="preserve">تبدیل به </w:t>
+      </w:r>
+      <w:r>
+        <w:rPr>
+          <w:rFonts w:ascii="IRANSans" w:eastAsia="IRANSans" w:hAnsi="IRANSans" w:cs="IRANSans"/>
+          <w:b/>
+          <w:bCs/>
+          <w:lang w:bidi="fa-IR"/>
+        </w:rPr>
+        <w:t>boolean</w:t>
+      </w:r>
+    </w:p>
+    <w:p>
+      <w:pPr>
+        <w:bidi/>
+        <w:spacing w:line="276" w:lineRule="auto"/>
+        <w:rPr>
+          <w:rFonts w:ascii="IRANSans" w:eastAsia="IRANSans" w:hAnsi="IRANSans" w:cs="IRANSans"/>
+          <w:rtl/>
+          <w:lang w:bidi="fa-IR"/>
+        </w:rPr>
+      </w:pPr>
+      <w:r>
+        <w:rPr>
+          <w:rFonts w:ascii="IRANSans" w:eastAsia="IRANSans" w:hAnsi="IRANSans" w:cs="IRANSans" w:hint="cs"/>
+          <w:rtl/>
+          <w:lang w:bidi="fa-IR"/>
+        </w:rPr>
+        <w:t xml:space="preserve">تبدیل به </w:t>
+      </w:r>
+      <w:r>
+        <w:rPr>
+          <w:rFonts w:ascii="IRANSans" w:eastAsia="IRANSans" w:hAnsi="IRANSans" w:cs="IRANSans"/>
+          <w:lang w:bidi="fa-IR"/>
+        </w:rPr>
+        <w:t>boolean</w:t>
+      </w:r>
+      <w:r>
+        <w:rPr>
+          <w:rFonts w:ascii="IRANSans" w:eastAsia="IRANSans" w:hAnsi="IRANSans" w:cs="IRANSans" w:hint="cs"/>
+          <w:rtl/>
+          <w:lang w:bidi="fa-IR"/>
+        </w:rPr>
+        <w:t xml:space="preserve"> آسان‌ترین حالت است.</w:t>
+      </w:r>
+    </w:p>
+    <w:p>
+      <w:pPr>
+        <w:bidi/>
+        <w:spacing w:line="276" w:lineRule="auto"/>
+        <w:rPr>
+          <w:rFonts w:ascii="IRANSans" w:eastAsia="IRANSans" w:hAnsi="IRANSans" w:cs="IRANSans"/>
+          <w:rtl/>
+          <w:lang w:bidi="fa-IR"/>
+        </w:rPr>
+      </w:pPr>
+      <w:r>
+        <w:rPr>
+          <w:rFonts w:ascii="IRANSans" w:eastAsia="IRANSans" w:hAnsi="IRANSans" w:cs="IRANSans" w:hint="cs"/>
+          <w:rtl/>
+          <w:lang w:bidi="fa-IR"/>
+        </w:rPr>
+        <w:t xml:space="preserve">این مورد در عملیات منطقی (مانند عبارات شرطی که با آنها در بخش‌های بعدی آشنا خواهیم شد) رخ می‌دهد. همینطور به صورت مشخص نیز می‌توان با فانکشن </w:t>
+      </w:r>
+      <w:r>
+        <w:rPr>
+          <w:rFonts w:ascii="IRANSans" w:eastAsia="IRANSans" w:hAnsi="IRANSans" w:cs="IRANSans"/>
+          <w:lang w:bidi="fa-IR"/>
+        </w:rPr>
+        <w:t>Boolean(value)</w:t>
+      </w:r>
+      <w:r>
+        <w:rPr>
+          <w:rFonts w:ascii="IRANSans" w:eastAsia="IRANSans" w:hAnsi="IRANSans" w:cs="IRANSans" w:hint="cs"/>
+          <w:rtl/>
+          <w:lang w:bidi="fa-IR"/>
+        </w:rPr>
+        <w:t xml:space="preserve"> اینکار را انجام داد.</w:t>
+      </w:r>
+    </w:p>
+    <w:p>
+      <w:pPr>
+        <w:bidi/>
+        <w:spacing w:line="276" w:lineRule="auto"/>
+        <w:rPr>
+          <w:rFonts w:ascii="IRANSans" w:eastAsia="IRANSans" w:hAnsi="IRANSans" w:cs="IRANSans"/>
+          <w:rtl/>
+          <w:lang w:bidi="fa-IR"/>
+        </w:rPr>
+      </w:pPr>
+      <w:r>
+        <w:rPr>
+          <w:rFonts w:ascii="IRANSans" w:eastAsia="IRANSans" w:hAnsi="IRANSans" w:cs="IRANSans" w:hint="cs"/>
+          <w:rtl/>
+          <w:lang w:bidi="fa-IR"/>
+        </w:rPr>
+        <w:lastRenderedPageBreak/>
+        <w:t>قاعده تبدیل :</w:t>
+      </w:r>
+    </w:p>
+    <w:p>
+      <w:pPr>
+        <w:bidi/>
+        <w:spacing w:line="276" w:lineRule="auto"/>
+        <w:rPr>
+          <w:rFonts w:ascii="IRANSans" w:eastAsia="IRANSans" w:hAnsi="IRANSans" w:cs="IRANSans"/>
+          <w:rtl/>
+          <w:lang w:bidi="fa-IR"/>
+        </w:rPr>
+      </w:pPr>
+      <w:r>
+        <w:rPr>
+          <w:rFonts w:ascii="IRANSans" w:eastAsia="IRANSans" w:hAnsi="IRANSans" w:cs="IRANSans" w:hint="cs"/>
+          <w:rtl/>
+          <w:lang w:bidi="fa-IR"/>
+        </w:rPr>
+        <w:t xml:space="preserve">مقادیری که در ظاهر </w:t>
+      </w:r>
+      <w:r>
+        <w:rPr>
+          <w:rFonts w:ascii="IRANSans" w:eastAsia="IRANSans" w:hAnsi="IRANSans" w:cs="IRANSans"/>
+          <w:lang w:bidi="fa-IR"/>
+        </w:rPr>
+        <w:t>“</w:t>
+      </w:r>
+      <w:r>
+        <w:rPr>
+          <w:rFonts w:ascii="IRANSans" w:eastAsia="IRANSans" w:hAnsi="IRANSans" w:cs="IRANSans" w:hint="cs"/>
+          <w:rtl/>
+          <w:lang w:bidi="fa-IR"/>
+        </w:rPr>
+        <w:t>خالی</w:t>
+      </w:r>
+      <w:r>
+        <w:rPr>
+          <w:rFonts w:ascii="IRANSans" w:eastAsia="IRANSans" w:hAnsi="IRANSans" w:cs="IRANSans"/>
+          <w:lang w:bidi="fa-IR"/>
+        </w:rPr>
+        <w:t>”</w:t>
+      </w:r>
+      <w:r>
+        <w:rPr>
+          <w:rFonts w:ascii="IRANSans" w:eastAsia="IRANSans" w:hAnsi="IRANSans" w:cs="IRANSans" w:hint="cs"/>
+          <w:rtl/>
+          <w:lang w:bidi="fa-IR"/>
+        </w:rPr>
+        <w:t xml:space="preserve"> هستند، مانند 0 ، </w:t>
+      </w:r>
+      <w:r>
+        <w:rPr>
+          <w:rFonts w:ascii="IRANSans" w:eastAsia="IRANSans" w:hAnsi="IRANSans" w:cs="IRANSans"/>
+          <w:lang w:bidi="fa-IR"/>
+        </w:rPr>
+        <w:t>string</w:t>
+      </w:r>
+      <w:r>
+        <w:rPr>
+          <w:rFonts w:ascii="IRANSans" w:eastAsia="IRANSans" w:hAnsi="IRANSans" w:cs="IRANSans" w:hint="cs"/>
+          <w:rtl/>
+          <w:lang w:bidi="fa-IR"/>
+        </w:rPr>
+        <w:t xml:space="preserve"> خالی ، </w:t>
+      </w:r>
+      <w:r>
+        <w:rPr>
+          <w:rFonts w:ascii="IRANSans" w:eastAsia="IRANSans" w:hAnsi="IRANSans" w:cs="IRANSans"/>
+          <w:lang w:bidi="fa-IR"/>
+        </w:rPr>
+        <w:t>null</w:t>
+      </w:r>
+      <w:r>
+        <w:rPr>
+          <w:rFonts w:ascii="IRANSans" w:eastAsia="IRANSans" w:hAnsi="IRANSans" w:cs="IRANSans" w:hint="cs"/>
+          <w:rtl/>
+          <w:lang w:bidi="fa-IR"/>
+        </w:rPr>
+        <w:t xml:space="preserve"> ، </w:t>
+      </w:r>
+      <w:r>
+        <w:rPr>
+          <w:rFonts w:ascii="IRANSans" w:eastAsia="IRANSans" w:hAnsi="IRANSans" w:cs="IRANSans"/>
+          <w:lang w:bidi="fa-IR"/>
+        </w:rPr>
+        <w:t>undefined</w:t>
+      </w:r>
+      <w:r>
+        <w:rPr>
+          <w:rFonts w:ascii="IRANSans" w:eastAsia="IRANSans" w:hAnsi="IRANSans" w:cs="IRANSans" w:hint="cs"/>
+          <w:rtl/>
+          <w:lang w:bidi="fa-IR"/>
+        </w:rPr>
+        <w:t xml:space="preserve"> و </w:t>
+      </w:r>
+      <w:r>
+        <w:rPr>
+          <w:rFonts w:ascii="IRANSans" w:eastAsia="IRANSans" w:hAnsi="IRANSans" w:cs="IRANSans"/>
+          <w:lang w:bidi="fa-IR"/>
+        </w:rPr>
+        <w:t>NaN</w:t>
+      </w:r>
+      <w:r>
+        <w:rPr>
+          <w:rFonts w:ascii="IRANSans" w:eastAsia="IRANSans" w:hAnsi="IRANSans" w:cs="IRANSans" w:hint="cs"/>
+          <w:rtl/>
+          <w:lang w:bidi="fa-IR"/>
+        </w:rPr>
+        <w:t xml:space="preserve"> به </w:t>
+      </w:r>
+      <w:r>
+        <w:rPr>
+          <w:rFonts w:ascii="IRANSans" w:eastAsia="IRANSans" w:hAnsi="IRANSans" w:cs="IRANSans"/>
+          <w:lang w:bidi="fa-IR"/>
+        </w:rPr>
+        <w:t>false</w:t>
+      </w:r>
+      <w:r>
+        <w:rPr>
+          <w:rFonts w:ascii="IRANSans" w:eastAsia="IRANSans" w:hAnsi="IRANSans" w:cs="IRANSans" w:hint="cs"/>
+          <w:rtl/>
+          <w:lang w:bidi="fa-IR"/>
+        </w:rPr>
+        <w:t xml:space="preserve"> تبدیل می‌شوند.</w:t>
+      </w:r>
+    </w:p>
+    <w:p>
+      <w:pPr>
+        <w:bidi/>
+        <w:spacing w:line="276" w:lineRule="auto"/>
+        <w:rPr>
+          <w:rFonts w:ascii="IRANSans" w:eastAsia="IRANSans" w:hAnsi="IRANSans" w:cs="IRANSans"/>
+          <w:rtl/>
+          <w:lang w:bidi="fa-IR"/>
+        </w:rPr>
+      </w:pPr>
+      <w:r>
+        <w:rPr>
+          <w:rFonts w:ascii="IRANSans" w:eastAsia="IRANSans" w:hAnsi="IRANSans" w:cs="IRANSans" w:hint="cs"/>
+          <w:rtl/>
+          <w:lang w:bidi="fa-IR"/>
+        </w:rPr>
+        <w:t xml:space="preserve">بقیه مقادیر به </w:t>
+      </w:r>
+      <w:r>
+        <w:rPr>
+          <w:rFonts w:ascii="IRANSans" w:eastAsia="IRANSans" w:hAnsi="IRANSans" w:cs="IRANSans"/>
+          <w:lang w:bidi="fa-IR"/>
+        </w:rPr>
+        <w:t>true</w:t>
+      </w:r>
+      <w:r>
+        <w:rPr>
+          <w:rFonts w:ascii="IRANSans" w:eastAsia="IRANSans" w:hAnsi="IRANSans" w:cs="IRANSans" w:hint="cs"/>
+          <w:rtl/>
+          <w:lang w:bidi="fa-IR"/>
+        </w:rPr>
+        <w:t xml:space="preserve"> تبدیل می‌شوند.</w:t>
+      </w:r>
+    </w:p>
+    <w:p>
+      <w:pPr>
+        <w:bidi/>
+        <w:spacing w:line="276" w:lineRule="auto"/>
+        <w:rPr>
+          <w:rFonts w:ascii="IRANSans" w:eastAsia="IRANSans" w:hAnsi="IRANSans" w:cs="IRANSans"/>
+          <w:rtl/>
+          <w:lang w:bidi="fa-IR"/>
+        </w:rPr>
+      </w:pPr>
+      <w:r>
+        <w:rPr>
+          <w:rFonts w:ascii="IRANSans" w:eastAsia="IRANSans" w:hAnsi="IRANSans" w:cs="IRANSans" w:hint="cs"/>
+          <w:rtl/>
+          <w:lang w:bidi="fa-IR"/>
+        </w:rPr>
+        <w:t>برای نمونه :</w:t>
+      </w:r>
+    </w:p>
+    <w:p>
+      <w:pPr>
+        <w:bidi/>
+        <w:spacing w:line="276" w:lineRule="auto"/>
+        <w:rPr>
+          <w:rFonts w:ascii="IRANSans" w:eastAsia="IRANSans" w:hAnsi="IRANSans" w:cs="IRANSans"/>
+          <w:rtl/>
+          <w:lang w:bidi="fa-IR"/>
+        </w:rPr>
+      </w:pPr>
+      <w:r>
+        <w:rPr>
+          <w:rFonts w:ascii="IRANSans" w:eastAsia="IRANSans" w:hAnsi="IRANSans" w:cs="IRANSans" w:hint="cs"/>
+          <w:u w:val="single"/>
+          <w:rtl/>
+          <w:lang w:bidi="fa-IR"/>
+        </w:rPr>
+        <w:t>کد</w:t>
+      </w:r>
+    </w:p>
+    <w:p>
+      <w:pPr>
+        <w:bidi/>
+        <w:spacing w:line="276" w:lineRule="auto"/>
+        <w:rPr>
+          <w:rFonts w:ascii="IRANSans" w:eastAsia="IRANSans" w:hAnsi="IRANSans" w:cs="IRANSans"/>
+          <w:b/>
+          <w:bCs/>
+          <w:rtl/>
+          <w:lang w:bidi="fa-IR"/>
+        </w:rPr>
+      </w:pPr>
+      <w:r>
+        <w:rPr>
+          <w:rFonts w:ascii="IRANSans" w:eastAsia="IRANSans" w:hAnsi="IRANSans" w:cs="IRANSans" w:hint="cs"/>
+          <w:b/>
+          <w:bCs/>
+          <w:rtl/>
+          <w:lang w:bidi="fa-IR"/>
+        </w:rPr>
+        <w:t xml:space="preserve">توجه داشته باشید که </w:t>
+      </w:r>
+      <w:r>
+        <w:rPr>
+          <w:rFonts w:ascii="IRANSans" w:eastAsia="IRANSans" w:hAnsi="IRANSans" w:cs="IRANSans"/>
+          <w:b/>
+          <w:bCs/>
+          <w:lang w:bidi="fa-IR"/>
+        </w:rPr>
+        <w:t>string</w:t>
+      </w:r>
+      <w:r>
+        <w:rPr>
+          <w:rFonts w:ascii="IRANSans" w:eastAsia="IRANSans" w:hAnsi="IRANSans" w:cs="IRANSans" w:hint="cs"/>
+          <w:b/>
+          <w:bCs/>
+          <w:rtl/>
+          <w:lang w:bidi="fa-IR"/>
+        </w:rPr>
+        <w:t xml:space="preserve"> حاوی </w:t>
+      </w:r>
+      <w:r>
+        <w:rPr>
+          <w:rFonts w:ascii="IRANSans" w:eastAsia="IRANSans" w:hAnsi="IRANSans" w:cs="IRANSans"/>
+          <w:b/>
+          <w:bCs/>
+          <w:lang w:bidi="fa-IR"/>
+        </w:rPr>
+        <w:t>0</w:t>
+      </w:r>
+      <w:r>
+        <w:rPr>
+          <w:rFonts w:ascii="IRANSans" w:eastAsia="IRANSans" w:hAnsi="IRANSans" w:cs="IRANSans" w:hint="cs"/>
+          <w:b/>
+          <w:bCs/>
+          <w:rtl/>
+          <w:lang w:bidi="fa-IR"/>
+        </w:rPr>
+        <w:t xml:space="preserve"> یعنی </w:t>
+      </w:r>
+      <w:r>
+        <w:rPr>
+          <w:rFonts w:ascii="IRANSans" w:eastAsia="IRANSans" w:hAnsi="IRANSans" w:cs="IRANSans"/>
+          <w:b/>
+          <w:bCs/>
+          <w:lang w:bidi="fa-IR"/>
+        </w:rPr>
+        <w:t>“0”</w:t>
+      </w:r>
+      <w:r>
+        <w:rPr>
+          <w:rFonts w:ascii="IRANSans" w:eastAsia="IRANSans" w:hAnsi="IRANSans" w:cs="IRANSans" w:hint="cs"/>
+          <w:b/>
+          <w:bCs/>
+          <w:rtl/>
+          <w:lang w:bidi="fa-IR"/>
+        </w:rPr>
+        <w:t xml:space="preserve"> برابر با </w:t>
+      </w:r>
+      <w:r>
+        <w:rPr>
+          <w:rFonts w:ascii="IRANSans" w:eastAsia="IRANSans" w:hAnsi="IRANSans" w:cs="IRANSans"/>
+          <w:b/>
+          <w:bCs/>
+          <w:lang w:bidi="fa-IR"/>
+        </w:rPr>
+        <w:t>true</w:t>
+      </w:r>
+      <w:r>
+        <w:rPr>
+          <w:rFonts w:ascii="IRANSans" w:eastAsia="IRANSans" w:hAnsi="IRANSans" w:cs="IRANSans" w:hint="cs"/>
+          <w:b/>
+          <w:bCs/>
+          <w:rtl/>
+          <w:lang w:bidi="fa-IR"/>
+        </w:rPr>
+        <w:t xml:space="preserve"> خواهد بود</w:t>
+      </w:r>
+    </w:p>
+    <w:p>
+      <w:pPr>
+        <w:bidi/>
+        <w:spacing w:line="276" w:lineRule="auto"/>
+        <w:rPr>
+          <w:rFonts w:ascii="IRANSans" w:eastAsia="IRANSans" w:hAnsi="IRANSans" w:cs="IRANSans"/>
+          <w:rtl/>
+          <w:lang w:bidi="fa-IR"/>
+        </w:rPr>
+      </w:pPr>
+      <w:r>
+        <w:rPr>
+          <w:rFonts w:ascii="IRANSans" w:eastAsia="IRANSans" w:hAnsi="IRANSans" w:cs="IRANSans" w:hint="cs"/>
+          <w:rtl/>
+          <w:lang w:bidi="fa-IR"/>
+        </w:rPr>
+        <w:t xml:space="preserve">برخی زبان‌ها (مانند </w:t>
+      </w:r>
+      <w:r>
+        <w:rPr>
+          <w:rFonts w:ascii="IRANSans" w:eastAsia="IRANSans" w:hAnsi="IRANSans" w:cs="IRANSans"/>
+          <w:lang w:bidi="fa-IR"/>
+        </w:rPr>
+        <w:t>PHP</w:t>
+      </w:r>
+      <w:r>
+        <w:rPr>
+          <w:rFonts w:ascii="IRANSans" w:eastAsia="IRANSans" w:hAnsi="IRANSans" w:cs="IRANSans" w:hint="cs"/>
+          <w:rtl/>
+          <w:lang w:bidi="fa-IR"/>
+        </w:rPr>
+        <w:t xml:space="preserve">) با </w:t>
+      </w:r>
+      <w:r>
+        <w:rPr>
+          <w:rFonts w:ascii="IRANSans" w:eastAsia="IRANSans" w:hAnsi="IRANSans" w:cs="IRANSans"/>
+          <w:lang w:bidi="fa-IR"/>
+        </w:rPr>
+        <w:t>“0”</w:t>
+      </w:r>
+      <w:r>
+        <w:rPr>
+          <w:rFonts w:ascii="IRANSans" w:eastAsia="IRANSans" w:hAnsi="IRANSans" w:cs="IRANSans" w:hint="cs"/>
+          <w:rtl/>
+          <w:lang w:bidi="fa-IR"/>
+        </w:rPr>
+        <w:t xml:space="preserve"> به عنوان </w:t>
+      </w:r>
+      <w:r>
+        <w:rPr>
+          <w:rFonts w:ascii="IRANSans" w:eastAsia="IRANSans" w:hAnsi="IRANSans" w:cs="IRANSans"/>
+          <w:lang w:bidi="fa-IR"/>
+        </w:rPr>
+        <w:t>false</w:t>
+      </w:r>
+      <w:r>
+        <w:rPr>
+          <w:rFonts w:ascii="IRANSans" w:eastAsia="IRANSans" w:hAnsi="IRANSans" w:cs="IRANSans" w:hint="cs"/>
+          <w:rtl/>
+          <w:lang w:bidi="fa-IR"/>
+        </w:rPr>
+        <w:t xml:space="preserve"> برخورد می‌کنند. اما در جاوا اسکریپت هر </w:t>
+      </w:r>
+      <w:r>
+        <w:rPr>
+          <w:rFonts w:ascii="IRANSans" w:eastAsia="IRANSans" w:hAnsi="IRANSans" w:cs="IRANSans"/>
+          <w:lang w:bidi="fa-IR"/>
+        </w:rPr>
+        <w:t>string</w:t>
+      </w:r>
+      <w:r>
+        <w:rPr>
+          <w:rFonts w:ascii="IRANSans" w:eastAsia="IRANSans" w:hAnsi="IRANSans" w:cs="IRANSans" w:hint="cs"/>
+          <w:rtl/>
+          <w:lang w:bidi="fa-IR"/>
+        </w:rPr>
+        <w:t xml:space="preserve"> ـی که خالی نباشد </w:t>
+      </w:r>
+      <w:r>
+        <w:rPr>
+          <w:rFonts w:ascii="IRANSans" w:eastAsia="IRANSans" w:hAnsi="IRANSans" w:cs="IRANSans"/>
+          <w:lang w:bidi="fa-IR"/>
+        </w:rPr>
+        <w:t>true</w:t>
+      </w:r>
+      <w:r>
+        <w:rPr>
+          <w:rFonts w:ascii="IRANSans" w:eastAsia="IRANSans" w:hAnsi="IRANSans" w:cs="IRANSans" w:hint="cs"/>
+          <w:rtl/>
+          <w:lang w:bidi="fa-IR"/>
+        </w:rPr>
+        <w:t xml:space="preserve"> خواهد بود.</w:t>
+      </w:r>
+    </w:p>
+    <w:p>
+      <w:pPr>
+        <w:bidi/>
+        <w:spacing w:line="276" w:lineRule="auto"/>
+        <w:rPr>
+          <w:rFonts w:ascii="IRANSans" w:eastAsia="IRANSans" w:hAnsi="IRANSans" w:cs="IRANSans"/>
+          <w:b/>
+          <w:bCs/>
+          <w:rtl/>
+          <w:lang w:bidi="fa-IR"/>
+        </w:rPr>
+      </w:pPr>
+    </w:p>
+    <w:p>
+      <w:pPr>
+        <w:bidi/>
+        <w:spacing w:line="276" w:lineRule="auto"/>
+        <w:rPr>
+          <w:rFonts w:ascii="IRANSans" w:eastAsia="IRANSans" w:hAnsi="IRANSans" w:cs="IRANSans"/>
+          <w:b/>
+          <w:bCs/>
+          <w:rtl/>
+          <w:lang w:bidi="fa-IR"/>
+        </w:rPr>
+      </w:pPr>
+      <w:r>
+        <w:rPr>
+          <w:rFonts w:ascii="IRANSans" w:eastAsia="IRANSans" w:hAnsi="IRANSans" w:cs="IRANSans" w:hint="cs"/>
+          <w:b/>
+          <w:bCs/>
+          <w:rtl/>
+          <w:lang w:bidi="fa-IR"/>
+        </w:rPr>
+        <w:t>خلاصه</w:t>
+      </w:r>
+    </w:p>
+    <w:p>
+      <w:pPr>
+        <w:bidi/>
+        <w:spacing w:line="276" w:lineRule="auto"/>
+        <w:rPr>
+          <w:rFonts w:ascii="IRANSans" w:eastAsia="IRANSans" w:hAnsi="IRANSans" w:cs="IRANSans"/>
+          <w:rtl/>
+          <w:lang w:bidi="fa-IR"/>
+        </w:rPr>
+      </w:pPr>
+      <w:r>
+        <w:rPr>
+          <w:rFonts w:ascii="IRANSans" w:eastAsia="IRANSans" w:hAnsi="IRANSans" w:cs="IRANSans" w:hint="cs"/>
+          <w:rtl/>
+          <w:lang w:bidi="fa-IR"/>
+        </w:rPr>
+        <w:t xml:space="preserve">سه نوع تبدیل نوع داده، که بطور گسترده مورد استفاده قرار می‌گیرد، تبدیل به </w:t>
+      </w:r>
+      <w:r>
+        <w:rPr>
+          <w:rFonts w:ascii="IRANSans" w:eastAsia="IRANSans" w:hAnsi="IRANSans" w:cs="IRANSans"/>
+          <w:lang w:bidi="fa-IR"/>
+        </w:rPr>
+        <w:t>string</w:t>
+      </w:r>
+      <w:r>
+        <w:rPr>
+          <w:rFonts w:ascii="IRANSans" w:eastAsia="IRANSans" w:hAnsi="IRANSans" w:cs="IRANSans" w:hint="cs"/>
+          <w:rtl/>
+          <w:lang w:bidi="fa-IR"/>
+        </w:rPr>
+        <w:t xml:space="preserve"> ، تبدیل به </w:t>
+      </w:r>
+      <w:r>
+        <w:rPr>
+          <w:rFonts w:ascii="IRANSans" w:eastAsia="IRANSans" w:hAnsi="IRANSans" w:cs="IRANSans"/>
+          <w:lang w:bidi="fa-IR"/>
+        </w:rPr>
+        <w:t>number</w:t>
+      </w:r>
+      <w:r>
+        <w:rPr>
+          <w:rFonts w:ascii="IRANSans" w:eastAsia="IRANSans" w:hAnsi="IRANSans" w:cs="IRANSans" w:hint="cs"/>
+          <w:rtl/>
+          <w:lang w:bidi="fa-IR"/>
+        </w:rPr>
+        <w:t xml:space="preserve"> و تبدیل به </w:t>
+      </w:r>
+      <w:r>
+        <w:rPr>
+          <w:rFonts w:ascii="IRANSans" w:eastAsia="IRANSans" w:hAnsi="IRANSans" w:cs="IRANSans"/>
+          <w:lang w:bidi="fa-IR"/>
+        </w:rPr>
+        <w:t>boolean</w:t>
+      </w:r>
+      <w:r>
+        <w:rPr>
+          <w:rFonts w:ascii="IRANSans" w:eastAsia="IRANSans" w:hAnsi="IRANSans" w:cs="IRANSans" w:hint="cs"/>
+          <w:rtl/>
+          <w:lang w:bidi="fa-IR"/>
+        </w:rPr>
+        <w:t xml:space="preserve"> است.</w:t>
+      </w:r>
+    </w:p>
+    <w:p>
+      <w:pPr>
+        <w:bidi/>
+        <w:spacing w:line="276" w:lineRule="auto"/>
+        <w:rPr>
+          <w:rFonts w:ascii="IRANSans" w:eastAsia="IRANSans" w:hAnsi="IRANSans" w:cs="IRANSans"/>
+          <w:rtl/>
+          <w:lang w:bidi="fa-IR"/>
+        </w:rPr>
+      </w:pPr>
+      <w:r>
+        <w:rPr>
+          <w:rFonts w:ascii="IRANSans" w:eastAsia="IRANSans" w:hAnsi="IRANSans" w:cs="IRANSans" w:hint="cs"/>
+          <w:b/>
+          <w:bCs/>
+          <w:rtl/>
+          <w:lang w:bidi="fa-IR"/>
+        </w:rPr>
+        <w:t xml:space="preserve">تبدیل به </w:t>
+      </w:r>
+      <w:r>
+        <w:rPr>
+          <w:rFonts w:ascii="IRANSans" w:eastAsia="IRANSans" w:hAnsi="IRANSans" w:cs="IRANSans"/>
+          <w:b/>
+          <w:bCs/>
+          <w:lang w:bidi="fa-IR"/>
+        </w:rPr>
+        <w:t>string</w:t>
+      </w:r>
+      <w:r>
+        <w:rPr>
+          <w:rFonts w:ascii="IRANSans" w:eastAsia="IRANSans" w:hAnsi="IRANSans" w:cs="IRANSans" w:hint="cs"/>
+          <w:b/>
+          <w:bCs/>
+          <w:rtl/>
+          <w:lang w:bidi="fa-IR"/>
+        </w:rPr>
+        <w:t xml:space="preserve"> - </w:t>
+      </w:r>
+      <w:r>
+        <w:rPr>
+          <w:rFonts w:ascii="IRANSans" w:eastAsia="IRANSans" w:hAnsi="IRANSans" w:cs="IRANSans" w:hint="cs"/>
+          <w:rtl/>
+          <w:lang w:bidi="fa-IR"/>
+        </w:rPr>
+        <w:t>زمانی که می‌خواهیم خروجی‌ای داشته باشم رخ می‌</w:t>
+      </w:r>
+      <w:r>
+        <w:rPr>
+          <w:rFonts w:ascii="IRANSans" w:eastAsia="IRANSans" w:hAnsi="IRANSans" w:cs="IRANSans" w:hint="cs"/>
+          <w:rtl/>
+          <w:lang w:bidi="fa-IR"/>
+        </w:rPr>
+        <w:t>د</w:t>
+      </w:r>
+      <w:r>
+        <w:rPr>
+          <w:rFonts w:ascii="IRANSans" w:eastAsia="IRANSans" w:hAnsi="IRANSans" w:cs="IRANSans" w:hint="cs"/>
+          <w:rtl/>
+          <w:lang w:bidi="fa-IR"/>
+        </w:rPr>
+        <w:t xml:space="preserve">هد. از طریق </w:t>
+      </w:r>
+      <w:r>
+        <w:rPr>
+          <w:rFonts w:ascii="IRANSans" w:eastAsia="IRANSans" w:hAnsi="IRANSans" w:cs="IRANSans"/>
+          <w:lang w:bidi="fa-IR"/>
+        </w:rPr>
+        <w:t>String(value)</w:t>
+      </w:r>
+      <w:r>
+        <w:rPr>
+          <w:rFonts w:ascii="IRANSans" w:eastAsia="IRANSans" w:hAnsi="IRANSans" w:cs="IRANSans" w:hint="cs"/>
+          <w:rtl/>
+          <w:lang w:bidi="fa-IR"/>
+        </w:rPr>
+        <w:t xml:space="preserve"> قابل انجام است. تبدیل به </w:t>
+      </w:r>
+      <w:r>
+        <w:rPr>
+          <w:rFonts w:ascii="IRANSans" w:eastAsia="IRANSans" w:hAnsi="IRANSans" w:cs="IRANSans"/>
+          <w:lang w:bidi="fa-IR"/>
+        </w:rPr>
+        <w:t>string</w:t>
+      </w:r>
+      <w:r>
+        <w:rPr>
+          <w:rFonts w:ascii="IRANSans" w:eastAsia="IRANSans" w:hAnsi="IRANSans" w:cs="IRANSans" w:hint="cs"/>
+          <w:rtl/>
+          <w:lang w:bidi="fa-IR"/>
+        </w:rPr>
+        <w:t xml:space="preserve"> معمولا وقتی مقدار از انواع اولیه داده است، واضح خواهد بود.</w:t>
+      </w:r>
+    </w:p>
+    <w:p>
+      <w:pPr>
+        <w:bidi/>
+        <w:spacing w:line="276" w:lineRule="auto"/>
+        <w:rPr>
+          <w:rFonts w:ascii="IRANSans" w:eastAsia="IRANSans" w:hAnsi="IRANSans" w:cs="IRANSans"/>
+          <w:rtl/>
+          <w:lang w:bidi="fa-IR"/>
+        </w:rPr>
+      </w:pPr>
+      <w:r>
+        <w:rPr>
+          <w:rFonts w:ascii="IRANSans" w:eastAsia="IRANSans" w:hAnsi="IRANSans" w:cs="IRANSans" w:hint="cs"/>
+          <w:b/>
+          <w:bCs/>
+          <w:rtl/>
+          <w:lang w:bidi="fa-IR"/>
+        </w:rPr>
+        <w:t xml:space="preserve">تبدیل به </w:t>
+      </w:r>
+      <w:r>
+        <w:rPr>
+          <w:rFonts w:ascii="IRANSans" w:eastAsia="IRANSans" w:hAnsi="IRANSans" w:cs="IRANSans"/>
+          <w:b/>
+          <w:bCs/>
+          <w:lang w:bidi="fa-IR"/>
+        </w:rPr>
+        <w:t>number</w:t>
+      </w:r>
+      <w:r>
+        <w:rPr>
+          <w:rFonts w:ascii="IRANSans" w:eastAsia="IRANSans" w:hAnsi="IRANSans" w:cs="IRANSans" w:hint="cs"/>
+          <w:b/>
+          <w:bCs/>
+          <w:rtl/>
+          <w:lang w:bidi="fa-IR"/>
+        </w:rPr>
+        <w:t xml:space="preserve"> </w:t>
+      </w:r>
+      <w:r>
+        <w:rPr>
+          <w:rFonts w:ascii="IRANSans" w:eastAsia="IRANSans" w:hAnsi="IRANSans" w:cs="IRANSans"/>
+          <w:b/>
+          <w:bCs/>
+          <w:rtl/>
+          <w:lang w:bidi="fa-IR"/>
+        </w:rPr>
+        <w:t>–</w:t>
+      </w:r>
+      <w:r>
+        <w:rPr>
+          <w:rFonts w:ascii="IRANSans" w:eastAsia="IRANSans" w:hAnsi="IRANSans" w:cs="IRANSans" w:hint="cs"/>
+          <w:b/>
+          <w:bCs/>
+          <w:rtl/>
+          <w:lang w:bidi="fa-IR"/>
+        </w:rPr>
+        <w:t xml:space="preserve"> </w:t>
+      </w:r>
+      <w:r>
+        <w:rPr>
+          <w:rFonts w:ascii="IRANSans" w:eastAsia="IRANSans" w:hAnsi="IRANSans" w:cs="IRANSans" w:hint="cs"/>
+          <w:rtl/>
+          <w:lang w:bidi="fa-IR"/>
+        </w:rPr>
+        <w:t>در عملگرهای</w:t>
+      </w:r>
+      <w:r>
+        <w:rPr>
+          <w:rFonts w:ascii="IRANSans" w:eastAsia="IRANSans" w:hAnsi="IRANSans" w:cs="IRANSans" w:hint="cs"/>
+          <w:b/>
+          <w:bCs/>
+          <w:rtl/>
+          <w:lang w:bidi="fa-IR"/>
+        </w:rPr>
+        <w:t xml:space="preserve"> </w:t>
+      </w:r>
+      <w:r>
+        <w:rPr>
+          <w:rFonts w:ascii="IRANSans" w:eastAsia="IRANSans" w:hAnsi="IRANSans" w:cs="IRANSans" w:hint="cs"/>
+          <w:rtl/>
+          <w:lang w:bidi="fa-IR"/>
+        </w:rPr>
+        <w:t xml:space="preserve">ریاضیاتی رخ می‌دهد. از طریق </w:t>
+      </w:r>
+      <w:r>
+        <w:rPr>
+          <w:rFonts w:ascii="IRANSans" w:eastAsia="IRANSans" w:hAnsi="IRANSans" w:cs="IRANSans"/>
+          <w:lang w:bidi="fa-IR"/>
+        </w:rPr>
+        <w:t>Number(value)</w:t>
+      </w:r>
+      <w:r>
+        <w:rPr>
+          <w:rFonts w:ascii="IRANSans" w:eastAsia="IRANSans" w:hAnsi="IRANSans" w:cs="IRANSans" w:hint="cs"/>
+          <w:rtl/>
+          <w:lang w:bidi="fa-IR"/>
+        </w:rPr>
+        <w:t xml:space="preserve"> قابل انجام است.</w:t>
+      </w:r>
+    </w:p>
+    <w:p>
+      <w:pPr>
+        <w:bidi/>
+        <w:spacing w:line="276" w:lineRule="auto"/>
+        <w:rPr>
+          <w:rFonts w:ascii="IRANSans" w:eastAsia="IRANSans" w:hAnsi="IRANSans" w:cs="IRANSans"/>
+          <w:rtl/>
+          <w:lang w:bidi="fa-IR"/>
+        </w:rPr>
+      </w:pPr>
+      <w:r>
+        <w:rPr>
+          <w:rFonts w:ascii="IRANSans" w:eastAsia="IRANSans" w:hAnsi="IRANSans" w:cs="IRANSans" w:hint="cs"/>
+          <w:rtl/>
+          <w:lang w:bidi="fa-IR"/>
+        </w:rPr>
+        <w:t xml:space="preserve">این </w:t>
+      </w:r>
+      <w:r>
+        <w:rPr>
+          <w:rFonts w:ascii="IRANSans" w:eastAsia="IRANSans" w:hAnsi="IRANSans" w:cs="IRANSans" w:hint="cs"/>
+          <w:rtl/>
+          <w:lang w:bidi="fa-IR"/>
+        </w:rPr>
+        <w:t>تبدیل از این قوانین پیروی می‌کند :</w:t>
+      </w:r>
+    </w:p>
+    <w:p>
+      <w:pPr>
+        <w:bidi/>
+        <w:spacing w:line="276" w:lineRule="auto"/>
+        <w:rPr>
+          <w:rFonts w:ascii="IRANSans" w:eastAsia="IRANSans" w:hAnsi="IRANSans" w:cs="IRANSans"/>
+          <w:u w:val="single"/>
+          <w:rtl/>
+          <w:lang w:bidi="fa-IR"/>
+        </w:rPr>
+      </w:pPr>
+      <w:r>
+        <w:rPr>
+          <w:rFonts w:ascii="IRANSans" w:eastAsia="IRANSans" w:hAnsi="IRANSans" w:cs="IRANSans" w:hint="cs"/>
+          <w:u w:val="single"/>
+          <w:rtl/>
+          <w:lang w:bidi="fa-IR"/>
+        </w:rPr>
+        <w:t>کد</w:t>
+      </w:r>
+    </w:p>
+    <w:p>
+      <w:pPr>
+        <w:bidi/>
+        <w:spacing w:line="276" w:lineRule="auto"/>
+        <w:rPr>
+          <w:rFonts w:ascii="IRANSans" w:eastAsia="IRANSans" w:hAnsi="IRANSans" w:cs="IRANSans"/>
+          <w:rtl/>
+          <w:lang w:bidi="fa-IR"/>
+        </w:rPr>
+      </w:pPr>
+      <w:r>
+        <w:rPr>
+          <w:rFonts w:ascii="IRANSans" w:eastAsia="IRANSans" w:hAnsi="IRANSans" w:cs="IRANSans" w:hint="cs"/>
+          <w:b/>
+          <w:bCs/>
+          <w:rtl/>
+          <w:lang w:bidi="fa-IR"/>
+        </w:rPr>
+        <w:t xml:space="preserve">تبدیل به </w:t>
+      </w:r>
+      <w:r>
+        <w:rPr>
+          <w:rFonts w:ascii="IRANSans" w:eastAsia="IRANSans" w:hAnsi="IRANSans" w:cs="IRANSans"/>
+          <w:b/>
+          <w:bCs/>
+          <w:lang w:bidi="fa-IR"/>
+        </w:rPr>
+        <w:t>boolean</w:t>
+      </w:r>
+      <w:r>
+        <w:rPr>
+          <w:rFonts w:ascii="IRANSans" w:eastAsia="IRANSans" w:hAnsi="IRANSans" w:cs="IRANSans" w:hint="cs"/>
+          <w:b/>
+          <w:bCs/>
+          <w:rtl/>
+          <w:lang w:bidi="fa-IR"/>
+        </w:rPr>
+        <w:t xml:space="preserve"> </w:t>
+      </w:r>
+      <w:r>
+        <w:rPr>
+          <w:rFonts w:ascii="IRANSans" w:eastAsia="IRANSans" w:hAnsi="IRANSans" w:cs="IRANSans"/>
+          <w:b/>
+          <w:bCs/>
+          <w:rtl/>
+          <w:lang w:bidi="fa-IR"/>
+        </w:rPr>
+        <w:t>–</w:t>
+      </w:r>
+      <w:r>
+        <w:rPr>
+          <w:rFonts w:ascii="IRANSans" w:eastAsia="IRANSans" w:hAnsi="IRANSans" w:cs="IRANSans" w:hint="cs"/>
+          <w:rtl/>
+          <w:lang w:bidi="fa-IR"/>
+        </w:rPr>
+        <w:t xml:space="preserve"> </w:t>
+      </w:r>
+      <w:r>
+        <w:rPr>
+          <w:rFonts w:ascii="IRANSans" w:eastAsia="IRANSans" w:hAnsi="IRANSans" w:cs="IRANSans" w:hint="cs"/>
+          <w:rtl/>
+          <w:lang w:bidi="fa-IR"/>
+        </w:rPr>
+        <w:t>در عملگرهای</w:t>
+      </w:r>
+      <w:r>
+        <w:rPr>
+          <w:rFonts w:ascii="IRANSans" w:eastAsia="IRANSans" w:hAnsi="IRANSans" w:cs="IRANSans" w:hint="cs"/>
+          <w:b/>
+          <w:bCs/>
+          <w:rtl/>
+          <w:lang w:bidi="fa-IR"/>
+        </w:rPr>
+        <w:t xml:space="preserve"> </w:t>
+      </w:r>
+      <w:r>
+        <w:rPr>
+          <w:rFonts w:ascii="IRANSans" w:eastAsia="IRANSans" w:hAnsi="IRANSans" w:cs="IRANSans" w:hint="cs"/>
+          <w:rtl/>
+          <w:lang w:bidi="fa-IR"/>
+        </w:rPr>
+        <w:t xml:space="preserve"> </w:t>
+      </w:r>
+      <w:r>
+        <w:rPr>
+          <w:rFonts w:ascii="IRANSans" w:eastAsia="IRANSans" w:hAnsi="IRANSans" w:cs="IRANSans" w:hint="cs"/>
+          <w:rtl/>
+          <w:lang w:bidi="fa-IR"/>
+        </w:rPr>
+        <w:t xml:space="preserve">منطقی رخ می‌دهد. از طریق </w:t>
+      </w:r>
+      <w:r>
+        <w:rPr>
+          <w:rFonts w:ascii="IRANSans" w:eastAsia="IRANSans" w:hAnsi="IRANSans" w:cs="IRANSans"/>
+          <w:lang w:bidi="fa-IR"/>
+        </w:rPr>
+        <w:t>Boolean(value)</w:t>
+      </w:r>
+      <w:r>
+        <w:rPr>
+          <w:rFonts w:ascii="IRANSans" w:eastAsia="IRANSans" w:hAnsi="IRANSans" w:cs="IRANSans" w:hint="cs"/>
+          <w:rtl/>
+          <w:lang w:bidi="fa-IR"/>
+        </w:rPr>
+        <w:t xml:space="preserve"> قابل انجام است.</w:t>
+      </w:r>
+    </w:p>
+    <w:p>
+      <w:pPr>
+        <w:bidi/>
+        <w:spacing w:line="276" w:lineRule="auto"/>
+        <w:rPr>
+          <w:rFonts w:ascii="IRANSans" w:eastAsia="IRANSans" w:hAnsi="IRANSans" w:cs="IRANSans"/>
+          <w:rtl/>
+          <w:lang w:bidi="fa-IR"/>
+        </w:rPr>
+      </w:pPr>
+      <w:r>
+        <w:rPr>
+          <w:rFonts w:ascii="IRANSans" w:eastAsia="IRANSans" w:hAnsi="IRANSans" w:cs="IRANSans" w:hint="cs"/>
+          <w:rtl/>
+          <w:lang w:bidi="fa-IR"/>
+        </w:rPr>
+        <w:t>این تبدیل از این قوانین پیروی می‌کند :</w:t>
+      </w:r>
+    </w:p>
+    <w:p>
+      <w:pPr>
+        <w:bidi/>
+        <w:spacing w:line="276" w:lineRule="auto"/>
+        <w:rPr>
+          <w:rFonts w:ascii="IRANSans" w:eastAsia="IRANSans" w:hAnsi="IRANSans" w:cs="IRANSans"/>
+          <w:rtl/>
+          <w:lang w:bidi="fa-IR"/>
+        </w:rPr>
+      </w:pPr>
+      <w:r>
+        <w:rPr>
+          <w:rFonts w:ascii="IRANSans" w:eastAsia="IRANSans" w:hAnsi="IRANSans" w:cs="IRANSans" w:hint="cs"/>
+          <w:u w:val="single"/>
+          <w:rtl/>
+          <w:lang w:bidi="fa-IR"/>
+        </w:rPr>
+        <w:t>کد</w:t>
+      </w:r>
+    </w:p>
+    <w:p>
+      <w:pPr>
+        <w:bidi/>
+        <w:spacing w:line="276" w:lineRule="auto"/>
+        <w:rPr>
+          <w:rFonts w:ascii="IRANSans" w:eastAsia="IRANSans" w:hAnsi="IRANSans" w:cs="IRANSans"/>
+          <w:rtl/>
+          <w:lang w:bidi="fa-IR"/>
+        </w:rPr>
+      </w:pPr>
+      <w:r>
+        <w:rPr>
+          <w:rFonts w:ascii="IRANSans" w:eastAsia="IRANSans" w:hAnsi="IRANSans" w:cs="IRANSans" w:hint="cs"/>
+          <w:rtl/>
+          <w:lang w:bidi="fa-IR"/>
+        </w:rPr>
+        <w:t xml:space="preserve">اکثر این قوانین آسان بوده و ساده به خاطر می‌مانند. استثناهایی که معمولا </w:t>
+      </w:r>
+      <w:r>
+        <w:rPr>
+          <w:rFonts w:ascii="IRANSans" w:eastAsia="IRANSans" w:hAnsi="IRANSans" w:cs="IRANSans" w:hint="cs"/>
+          <w:rtl/>
+          <w:lang w:bidi="fa-IR"/>
+        </w:rPr>
+        <w:t>در آن اشتباه می‌کنیم :</w:t>
+      </w:r>
+    </w:p>
+    <w:p>
+      <w:pPr>
+        <w:bidi/>
+        <w:spacing w:line="276" w:lineRule="auto"/>
+        <w:rPr>
+          <w:rFonts w:ascii="IRANSans" w:eastAsia="IRANSans" w:hAnsi="IRANSans" w:cs="IRANSans"/>
+          <w:rtl/>
+          <w:lang w:bidi="fa-IR"/>
+        </w:rPr>
+      </w:pPr>
+      <w:r>
+        <w:rPr>
+          <w:rFonts w:ascii="IRANSans" w:eastAsia="IRANSans" w:hAnsi="IRANSans" w:cs="IRANSans"/>
+          <w:lang w:bidi="fa-IR"/>
+        </w:rPr>
+        <w:t>undefined</w:t>
+      </w:r>
+      <w:r>
+        <w:rPr>
+          <w:rFonts w:ascii="IRANSans" w:eastAsia="IRANSans" w:hAnsi="IRANSans" w:cs="IRANSans" w:hint="cs"/>
+          <w:rtl/>
+          <w:lang w:bidi="fa-IR"/>
+        </w:rPr>
+        <w:t xml:space="preserve"> به عنوان </w:t>
+      </w:r>
+      <w:r>
+        <w:rPr>
+          <w:rFonts w:ascii="IRANSans" w:eastAsia="IRANSans" w:hAnsi="IRANSans" w:cs="IRANSans"/>
+          <w:lang w:bidi="fa-IR"/>
+        </w:rPr>
+        <w:t>number</w:t>
+      </w:r>
+      <w:r>
+        <w:rPr>
+          <w:rFonts w:ascii="IRANSans" w:eastAsia="IRANSans" w:hAnsi="IRANSans" w:cs="IRANSans" w:hint="cs"/>
+          <w:rtl/>
+          <w:lang w:bidi="fa-IR"/>
+        </w:rPr>
+        <w:t xml:space="preserve"> برابر</w:t>
+      </w:r>
+      <w:r>
+        <w:rPr>
+          <w:rFonts w:ascii="IRANSans" w:eastAsia="IRANSans" w:hAnsi="IRANSans" w:cs="IRANSans" w:hint="cs"/>
+          <w:rtl/>
+          <w:lang w:bidi="fa-IR"/>
+        </w:rPr>
+        <w:t xml:space="preserve"> </w:t>
+      </w:r>
+      <w:r>
+        <w:rPr>
+          <w:rFonts w:ascii="IRANSans" w:eastAsia="IRANSans" w:hAnsi="IRANSans" w:cs="IRANSans"/>
+          <w:lang w:bidi="fa-IR"/>
+        </w:rPr>
+        <w:t>NaN</w:t>
+      </w:r>
+      <w:r>
+        <w:rPr>
+          <w:rFonts w:ascii="IRANSans" w:eastAsia="IRANSans" w:hAnsi="IRANSans" w:cs="IRANSans" w:hint="cs"/>
+          <w:rtl/>
+          <w:lang w:bidi="fa-IR"/>
+        </w:rPr>
+        <w:t xml:space="preserve"> خواهد بود و 0 نخواهد بود.</w:t>
+      </w:r>
+    </w:p>
+    <w:p>
+      <w:pPr>
+        <w:bidi/>
+        <w:spacing w:line="276" w:lineRule="auto"/>
+        <w:rPr>
+          <w:rFonts w:ascii="IRANSans" w:eastAsia="IRANSans" w:hAnsi="IRANSans" w:cs="IRANSans"/>
+          <w:rtl/>
+          <w:lang w:bidi="fa-IR"/>
+        </w:rPr>
+      </w:pPr>
+      <w:r>
+        <w:rPr>
+          <w:rFonts w:ascii="IRANSans" w:eastAsia="IRANSans" w:hAnsi="IRANSans" w:cs="IRANSans"/>
+          <w:lang w:bidi="fa-IR"/>
+        </w:rPr>
+        <w:t>“0”</w:t>
+      </w:r>
+      <w:r>
+        <w:rPr>
+          <w:rFonts w:ascii="IRANSans" w:eastAsia="IRANSans" w:hAnsi="IRANSans" w:cs="IRANSans" w:hint="cs"/>
+          <w:rtl/>
+          <w:lang w:bidi="fa-IR"/>
+        </w:rPr>
+        <w:t xml:space="preserve"> و </w:t>
+      </w:r>
+      <w:r>
+        <w:rPr>
+          <w:rFonts w:ascii="IRANSans" w:eastAsia="IRANSans" w:hAnsi="IRANSans" w:cs="IRANSans"/>
+          <w:lang w:bidi="fa-IR"/>
+        </w:rPr>
+        <w:t>string</w:t>
+      </w:r>
+      <w:r>
+        <w:rPr>
+          <w:rFonts w:ascii="IRANSans" w:eastAsia="IRANSans" w:hAnsi="IRANSans" w:cs="IRANSans" w:hint="cs"/>
+          <w:rtl/>
+          <w:lang w:bidi="fa-IR"/>
+        </w:rPr>
+        <w:t xml:space="preserve"> حاوی جای خالی </w:t>
+      </w:r>
+      <w:r>
+        <w:rPr>
+          <w:rFonts w:ascii="IRANSans" w:eastAsia="IRANSans" w:hAnsi="IRANSans" w:cs="IRANSans"/>
+          <w:lang w:bidi="fa-IR"/>
+        </w:rPr>
+        <w:t>“ “</w:t>
+      </w:r>
+      <w:r>
+        <w:rPr>
+          <w:rFonts w:ascii="IRANSans" w:eastAsia="IRANSans" w:hAnsi="IRANSans" w:cs="IRANSans" w:hint="cs"/>
+          <w:rtl/>
+          <w:lang w:bidi="fa-IR"/>
+        </w:rPr>
+        <w:t xml:space="preserve"> به عنوان </w:t>
+      </w:r>
+      <w:r>
+        <w:rPr>
+          <w:rFonts w:ascii="IRANSans" w:eastAsia="IRANSans" w:hAnsi="IRANSans" w:cs="IRANSans"/>
+          <w:lang w:bidi="fa-IR"/>
+        </w:rPr>
+        <w:t>boolean</w:t>
+      </w:r>
+      <w:r>
+        <w:rPr>
+          <w:rFonts w:ascii="IRANSans" w:eastAsia="IRANSans" w:hAnsi="IRANSans" w:cs="IRANSans" w:hint="cs"/>
+          <w:rtl/>
+          <w:lang w:bidi="fa-IR"/>
+        </w:rPr>
+        <w:t xml:space="preserve"> برابر </w:t>
+      </w:r>
+      <w:r>
+        <w:rPr>
+          <w:rFonts w:ascii="IRANSans" w:eastAsia="IRANSans" w:hAnsi="IRANSans" w:cs="IRANSans"/>
+          <w:lang w:bidi="fa-IR"/>
+        </w:rPr>
+        <w:t>true</w:t>
+      </w:r>
+      <w:r>
+        <w:rPr>
+          <w:rFonts w:ascii="IRANSans" w:eastAsia="IRANSans" w:hAnsi="IRANSans" w:cs="IRANSans" w:hint="cs"/>
+          <w:rtl/>
+          <w:lang w:bidi="fa-IR"/>
+        </w:rPr>
+        <w:t xml:space="preserve"> خواهند بود.</w:t>
+      </w:r>
+    </w:p>
+    <w:p>
+      <w:pPr>
+        <w:bidi/>
+        <w:spacing w:line="276" w:lineRule="auto"/>
+        <w:rPr>
+          <w:rFonts w:ascii="IRANSans" w:eastAsia="IRANSans" w:hAnsi="IRANSans" w:cs="IRANSans"/>
+          <w:rtl/>
+          <w:lang w:bidi="fa-IR"/>
+        </w:rPr>
+      </w:pPr>
+      <w:r>
+        <w:rPr>
+          <w:rFonts w:ascii="IRANSans" w:eastAsia="IRANSans" w:hAnsi="IRANSans" w:cs="IRANSans" w:hint="cs"/>
+          <w:rtl/>
+          <w:lang w:bidi="fa-IR"/>
+        </w:rPr>
+        <w:lastRenderedPageBreak/>
+        <w:t xml:space="preserve">در اینجا در مورد تبدیل </w:t>
+      </w:r>
+      <w:r>
+        <w:rPr>
+          <w:rFonts w:ascii="IRANSans" w:eastAsia="IRANSans" w:hAnsi="IRANSans" w:cs="IRANSans"/>
+          <w:lang w:bidi="fa-IR"/>
+        </w:rPr>
+        <w:t>object</w:t>
+      </w:r>
+      <w:r>
+        <w:rPr>
+          <w:rFonts w:ascii="IRANSans" w:eastAsia="IRANSans" w:hAnsi="IRANSans" w:cs="IRANSans" w:hint="cs"/>
+          <w:rtl/>
+          <w:lang w:bidi="fa-IR"/>
+        </w:rPr>
+        <w:t xml:space="preserve"> ها صحبت نکردیم</w:t>
+      </w:r>
+      <w:r>
+        <w:rPr>
+          <w:rFonts w:ascii="IRANSans" w:eastAsia="IRANSans" w:hAnsi="IRANSans" w:cs="IRANSans" w:hint="cs"/>
+          <w:rtl/>
+          <w:lang w:bidi="fa-IR"/>
+        </w:rPr>
+        <w:t xml:space="preserve"> و </w:t>
+      </w:r>
+      <w:r>
+        <w:rPr>
+          <w:rFonts w:ascii="IRANSans" w:eastAsia="IRANSans" w:hAnsi="IRANSans" w:cs="IRANSans" w:hint="cs"/>
+          <w:rtl/>
+          <w:lang w:bidi="fa-IR"/>
+        </w:rPr>
+        <w:t xml:space="preserve">در بخش‌های بعدی به آنها خواهیم پرداخت. </w:t>
+      </w:r>
     </w:p>
     <w:sectPr>
       <w:headerReference w:type="default" r:id="rId6"/>

</xml_diff>